<commit_message>
moved assignments in folder
</commit_message>
<xml_diff>
--- a/Books/JaskiratNotes/Lecture Videos_notes.docx
+++ b/Books/JaskiratNotes/Lecture Videos_notes.docx
@@ -49,18 +49,24 @@
       <w:pPr>
         <w:rPr>
           <w:rFonts w:eastAsia="Times New Roman" w:cstheme="minorHAnsi"/>
-          <w:color w:val="24292E"/>
-          <w:sz w:val="40"/>
-          <w:szCs w:val="40"/>
-          <w:lang w:eastAsia="en-GB"/>
-        </w:rPr>
-      </w:pPr>
-      <w:r>
-        <w:rPr>
-          <w:rFonts w:eastAsia="Times New Roman" w:cstheme="minorHAnsi"/>
-          <w:color w:val="24292E"/>
-          <w:sz w:val="40"/>
-          <w:szCs w:val="40"/>
+          <w:b/>
+          <w:bCs/>
+          <w:color w:val="24292E"/>
+          <w:sz w:val="40"/>
+          <w:szCs w:val="40"/>
+          <w:u w:val="single"/>
+          <w:lang w:eastAsia="en-GB"/>
+        </w:rPr>
+      </w:pPr>
+      <w:r>
+        <w:rPr>
+          <w:rFonts w:eastAsia="Times New Roman" w:cstheme="minorHAnsi"/>
+          <w:b/>
+          <w:bCs/>
+          <w:color w:val="24292E"/>
+          <w:sz w:val="40"/>
+          <w:szCs w:val="40"/>
+          <w:u w:val="single"/>
           <w:lang w:eastAsia="en-GB"/>
         </w:rPr>
         <w:t>In</w:t>
@@ -68,9 +74,12 @@
       <w:r>
         <w:rPr>
           <w:rFonts w:eastAsia="Times New Roman" w:cstheme="minorHAnsi"/>
-          <w:color w:val="24292E"/>
-          <w:sz w:val="40"/>
-          <w:szCs w:val="40"/>
+          <w:b/>
+          <w:bCs/>
+          <w:color w:val="24292E"/>
+          <w:sz w:val="40"/>
+          <w:szCs w:val="40"/>
+          <w:u w:val="single"/>
           <w:lang w:eastAsia="en-GB"/>
         </w:rPr>
         <w:t>i</w:t>
@@ -78,9 +87,12 @@
       <w:r>
         <w:rPr>
           <w:rFonts w:eastAsia="Times New Roman" w:cstheme="minorHAnsi"/>
-          <w:color w:val="24292E"/>
-          <w:sz w:val="40"/>
-          <w:szCs w:val="40"/>
+          <w:b/>
+          <w:bCs/>
+          <w:color w:val="24292E"/>
+          <w:sz w:val="40"/>
+          <w:szCs w:val="40"/>
+          <w:u w:val="single"/>
           <w:lang w:eastAsia="en-GB"/>
         </w:rPr>
         <w:t xml:space="preserve">tial Lectures(Basic Flow and programming understanding) :- </w:t>
@@ -296,21 +308,50 @@
       <w:pPr>
         <w:rPr>
           <w:rFonts w:eastAsia="Times New Roman" w:cstheme="minorHAnsi"/>
-          <w:color w:val="24292E"/>
-          <w:sz w:val="40"/>
-          <w:szCs w:val="40"/>
-          <w:lang w:eastAsia="en-GB"/>
-        </w:rPr>
-      </w:pPr>
-      <w:r>
-        <w:rPr>
-          <w:rFonts w:eastAsia="Times New Roman" w:cstheme="minorHAnsi"/>
-          <w:color w:val="24292E"/>
-          <w:sz w:val="40"/>
-          <w:szCs w:val="40"/>
-          <w:lang w:eastAsia="en-GB"/>
-        </w:rPr>
-        <w:t xml:space="preserve"> introduction to logic building in python programming.</w:t>
+          <w:b/>
+          <w:bCs/>
+          <w:color w:val="24292E"/>
+          <w:sz w:val="40"/>
+          <w:szCs w:val="40"/>
+          <w:u w:val="single"/>
+          <w:lang w:eastAsia="en-GB"/>
+        </w:rPr>
+      </w:pPr>
+      <w:r>
+        <w:rPr>
+          <w:rFonts w:eastAsia="Times New Roman" w:cstheme="minorHAnsi"/>
+          <w:color w:val="24292E"/>
+          <w:sz w:val="40"/>
+          <w:szCs w:val="40"/>
+          <w:lang w:eastAsia="en-GB"/>
+        </w:rPr>
+        <w:t xml:space="preserve"> </w:t>
+      </w:r>
+      <w:r>
+        <w:rPr>
+          <w:rFonts w:eastAsia="Times New Roman" w:cstheme="minorHAnsi"/>
+          <w:b/>
+          <w:bCs/>
+          <w:color w:val="24292E"/>
+          <w:sz w:val="40"/>
+          <w:szCs w:val="40"/>
+          <w:u w:val="single"/>
+          <w:lang w:eastAsia="en-GB"/>
+        </w:rPr>
+        <w:t>I</w:t>
+      </w:r>
+      <w:r>
+        <w:rPr>
+          <w:rFonts w:eastAsia="Times New Roman" w:cstheme="minorHAnsi"/>
+          <w:b/>
+          <w:bCs/>
+          <w:color w:val="24292E"/>
+          <w:sz w:val="40"/>
+          <w:szCs w:val="40"/>
+          <w:u w:val="single"/>
+          <w:lang w:eastAsia="en-GB"/>
+        </w:rPr>
+        <w:t>ntroduction to logic building in python programming.</w:t>
       </w:r>
     </w:p>
     <w:p>
@@ -428,21 +469,37 @@
       <w:pPr>
         <w:rPr>
           <w:rFonts w:eastAsia="Times New Roman" w:cstheme="minorHAnsi"/>
-          <w:color w:val="24292E"/>
-          <w:sz w:val="40"/>
-          <w:szCs w:val="40"/>
-          <w:lang w:eastAsia="en-GB"/>
-        </w:rPr>
-      </w:pPr>
-      <w:r>
-        <w:rPr>
-          <w:rFonts w:eastAsia="Times New Roman" w:cstheme="minorHAnsi"/>
-          <w:color w:val="24292E"/>
-          <w:sz w:val="40"/>
-          <w:szCs w:val="40"/>
-          <w:lang w:eastAsia="en-GB"/>
-        </w:rPr>
-        <w:t xml:space="preserve"> Pandas:-</w:t>
+          <w:b/>
+          <w:bCs/>
+          <w:color w:val="24292E"/>
+          <w:sz w:val="40"/>
+          <w:szCs w:val="40"/>
+          <w:u w:val="single"/>
+          <w:lang w:eastAsia="en-GB"/>
+        </w:rPr>
+      </w:pPr>
+      <w:r>
+        <w:rPr>
+          <w:rFonts w:eastAsia="Times New Roman" w:cstheme="minorHAnsi"/>
+          <w:color w:val="24292E"/>
+          <w:sz w:val="40"/>
+          <w:szCs w:val="40"/>
+          <w:lang w:eastAsia="en-GB"/>
+        </w:rPr>
+        <w:t xml:space="preserve"> </w:t>
+      </w:r>
+      <w:r>
+        <w:rPr>
+          <w:rFonts w:eastAsia="Times New Roman" w:cstheme="minorHAnsi"/>
+          <w:b/>
+          <w:bCs/>
+          <w:color w:val="24292E"/>
+          <w:sz w:val="40"/>
+          <w:szCs w:val="40"/>
+          <w:u w:val="single"/>
+          <w:lang w:eastAsia="en-GB"/>
+        </w:rPr>
+        <w:t>Pandas:-</w:t>
       </w:r>
     </w:p>
     <w:p>
@@ -525,21 +582,40 @@
       <w:pPr>
         <w:rPr>
           <w:rFonts w:eastAsia="Times New Roman" w:cstheme="minorHAnsi"/>
-          <w:color w:val="24292E"/>
-          <w:sz w:val="40"/>
-          <w:szCs w:val="40"/>
-          <w:lang w:eastAsia="en-GB"/>
-        </w:rPr>
-      </w:pPr>
-      <w:r>
-        <w:rPr>
-          <w:rFonts w:eastAsia="Times New Roman" w:cstheme="minorHAnsi"/>
-          <w:color w:val="24292E"/>
-          <w:sz w:val="40"/>
-          <w:szCs w:val="40"/>
-          <w:lang w:eastAsia="en-GB"/>
-        </w:rPr>
-        <w:t>normal distribution</w:t>
+          <w:b/>
+          <w:bCs/>
+          <w:color w:val="24292E"/>
+          <w:sz w:val="40"/>
+          <w:szCs w:val="40"/>
+          <w:u w:val="single"/>
+          <w:lang w:eastAsia="en-GB"/>
+        </w:rPr>
+      </w:pPr>
+      <w:r>
+        <w:rPr>
+          <w:rFonts w:eastAsia="Times New Roman" w:cstheme="minorHAnsi"/>
+          <w:b/>
+          <w:bCs/>
+          <w:color w:val="24292E"/>
+          <w:sz w:val="40"/>
+          <w:szCs w:val="40"/>
+          <w:u w:val="single"/>
+          <w:lang w:eastAsia="en-GB"/>
+        </w:rPr>
+        <w:t>N</w:t>
+      </w:r>
+      <w:r>
+        <w:rPr>
+          <w:rFonts w:eastAsia="Times New Roman" w:cstheme="minorHAnsi"/>
+          <w:b/>
+          <w:bCs/>
+          <w:color w:val="24292E"/>
+          <w:sz w:val="40"/>
+          <w:szCs w:val="40"/>
+          <w:u w:val="single"/>
+          <w:lang w:eastAsia="en-GB"/>
+        </w:rPr>
+        <w:t>ormal distribution</w:t>
       </w:r>
     </w:p>
     <w:p>
@@ -614,21 +690,40 @@
       <w:pPr>
         <w:rPr>
           <w:rFonts w:eastAsia="Times New Roman" w:cstheme="minorHAnsi"/>
-          <w:color w:val="24292E"/>
-          <w:sz w:val="40"/>
-          <w:szCs w:val="40"/>
-          <w:lang w:eastAsia="en-GB"/>
-        </w:rPr>
-      </w:pPr>
-      <w:r>
-        <w:rPr>
-          <w:rFonts w:eastAsia="Times New Roman" w:cstheme="minorHAnsi"/>
-          <w:color w:val="24292E"/>
-          <w:sz w:val="40"/>
-          <w:szCs w:val="40"/>
-          <w:lang w:eastAsia="en-GB"/>
-        </w:rPr>
-        <w:t>binomial distribution and normal distribution.</w:t>
+          <w:b/>
+          <w:bCs/>
+          <w:color w:val="24292E"/>
+          <w:sz w:val="40"/>
+          <w:szCs w:val="40"/>
+          <w:u w:val="single"/>
+          <w:lang w:eastAsia="en-GB"/>
+        </w:rPr>
+      </w:pPr>
+      <w:r>
+        <w:rPr>
+          <w:rFonts w:eastAsia="Times New Roman" w:cstheme="minorHAnsi"/>
+          <w:b/>
+          <w:bCs/>
+          <w:color w:val="24292E"/>
+          <w:sz w:val="40"/>
+          <w:szCs w:val="40"/>
+          <w:u w:val="single"/>
+          <w:lang w:eastAsia="en-GB"/>
+        </w:rPr>
+        <w:t>B</w:t>
+      </w:r>
+      <w:r>
+        <w:rPr>
+          <w:rFonts w:eastAsia="Times New Roman" w:cstheme="minorHAnsi"/>
+          <w:b/>
+          <w:bCs/>
+          <w:color w:val="24292E"/>
+          <w:sz w:val="40"/>
+          <w:szCs w:val="40"/>
+          <w:u w:val="single"/>
+          <w:lang w:eastAsia="en-GB"/>
+        </w:rPr>
+        <w:t>inomial distribution and normal distribution.</w:t>
       </w:r>
     </w:p>
     <w:p>
@@ -726,18 +821,24 @@
       <w:pPr>
         <w:rPr>
           <w:rFonts w:eastAsia="Times New Roman" w:cstheme="minorHAnsi"/>
-          <w:color w:val="24292E"/>
-          <w:sz w:val="40"/>
-          <w:szCs w:val="40"/>
-          <w:lang w:eastAsia="en-GB"/>
-        </w:rPr>
-      </w:pPr>
-      <w:r>
-        <w:rPr>
-          <w:rFonts w:eastAsia="Times New Roman" w:cstheme="minorHAnsi"/>
-          <w:color w:val="24292E"/>
-          <w:sz w:val="40"/>
-          <w:szCs w:val="40"/>
+          <w:b/>
+          <w:bCs/>
+          <w:color w:val="24292E"/>
+          <w:sz w:val="40"/>
+          <w:szCs w:val="40"/>
+          <w:u w:val="single"/>
+          <w:lang w:eastAsia="en-GB"/>
+        </w:rPr>
+      </w:pPr>
+      <w:r>
+        <w:rPr>
+          <w:rFonts w:eastAsia="Times New Roman" w:cstheme="minorHAnsi"/>
+          <w:b/>
+          <w:bCs/>
+          <w:color w:val="24292E"/>
+          <w:sz w:val="40"/>
+          <w:szCs w:val="40"/>
+          <w:u w:val="single"/>
           <w:lang w:eastAsia="en-GB"/>
         </w:rPr>
         <w:t>Central Limit Theorem, Sampling Distributions, Point Estimators and Maximum Likelihood Estimation -</w:t>
@@ -792,39 +893,58 @@
       <w:pPr>
         <w:rPr>
           <w:rFonts w:eastAsia="Times New Roman" w:cstheme="minorHAnsi"/>
-          <w:color w:val="24292E"/>
-          <w:sz w:val="40"/>
-          <w:szCs w:val="40"/>
-          <w:lang w:eastAsia="en-GB"/>
-        </w:rPr>
-      </w:pPr>
-      <w:r>
-        <w:rPr>
-          <w:rFonts w:eastAsia="Times New Roman" w:cstheme="minorHAnsi"/>
-          <w:color w:val="24292E"/>
-          <w:sz w:val="40"/>
-          <w:szCs w:val="40"/>
-          <w:lang w:eastAsia="en-GB"/>
-        </w:rPr>
-        <w:t>hypothesis testing, please watch this lecture:</w:t>
-      </w:r>
-    </w:p>
-    <w:p>
-      <w:pPr>
-        <w:rPr>
-          <w:rFonts w:eastAsia="Times New Roman" w:cstheme="minorHAnsi"/>
-          <w:color w:val="24292E"/>
-          <w:sz w:val="40"/>
-          <w:szCs w:val="40"/>
-          <w:lang w:eastAsia="en-GB"/>
-        </w:rPr>
-      </w:pPr>
-    </w:p>
-    <w:p>
-      <w:pPr>
-        <w:rPr>
-          <w:rFonts w:eastAsia="Times New Roman" w:cstheme="minorHAnsi"/>
-          <w:color w:val="24292E"/>
+          <w:b/>
+          <w:bCs/>
+          <w:color w:val="24292E"/>
+          <w:sz w:val="40"/>
+          <w:szCs w:val="40"/>
+          <w:u w:val="single"/>
+          <w:lang w:eastAsia="en-GB"/>
+        </w:rPr>
+      </w:pPr>
+      <w:r>
+        <w:rPr>
+          <w:rFonts w:eastAsia="Times New Roman" w:cstheme="minorHAnsi"/>
+          <w:b/>
+          <w:bCs/>
+          <w:color w:val="24292E"/>
+          <w:sz w:val="40"/>
+          <w:szCs w:val="40"/>
+          <w:u w:val="single"/>
+          <w:lang w:eastAsia="en-GB"/>
+        </w:rPr>
+        <w:t>H</w:t>
+      </w:r>
+      <w:r>
+        <w:rPr>
+          <w:rFonts w:eastAsia="Times New Roman" w:cstheme="minorHAnsi"/>
+          <w:b/>
+          <w:bCs/>
+          <w:color w:val="24292E"/>
+          <w:sz w:val="40"/>
+          <w:szCs w:val="40"/>
+          <w:u w:val="single"/>
+          <w:lang w:eastAsia="en-GB"/>
+        </w:rPr>
+        <w:t>ypothesis testing, please watch this lecture:</w:t>
+      </w:r>
+    </w:p>
+    <w:p>
+      <w:pPr>
+        <w:rPr>
+          <w:rFonts w:eastAsia="Times New Roman" w:cstheme="minorHAnsi"/>
+          <w:color w:val="24292E"/>
+          <w:sz w:val="40"/>
+          <w:szCs w:val="40"/>
+          <w:lang w:eastAsia="en-GB"/>
+        </w:rPr>
+      </w:pPr>
+    </w:p>
+    <w:p>
+      <w:pPr>
+        <w:rPr>
+          <w:rStyle w:val="Hyperlink"/>
+          <w:rFonts w:eastAsia="Times New Roman" w:cstheme="minorHAnsi"/>
           <w:sz w:val="40"/>
           <w:szCs w:val="40"/>
           <w:lang w:eastAsia="en-GB"/>
@@ -842,180 +962,351 @@
           <w:t>https://jaskiratsingh.wiziqxt.com/online-class/1071081</w:t>
         </w:r>
       </w:hyperlink>
+    </w:p>
+    <w:p>
+      <w:pPr>
+        <w:rPr>
+          <w:rStyle w:val="Hyperlink"/>
+          <w:rFonts w:eastAsia="Times New Roman" w:cstheme="minorHAnsi"/>
+          <w:sz w:val="40"/>
+          <w:szCs w:val="40"/>
+          <w:lang w:eastAsia="en-GB"/>
+        </w:rPr>
+      </w:pPr>
+    </w:p>
+    <w:p>
+      <w:pPr>
+        <w:rPr>
+          <w:rFonts w:eastAsia="Times New Roman" w:cstheme="minorHAnsi"/>
+          <w:color w:val="24292E"/>
+          <w:sz w:val="40"/>
+          <w:szCs w:val="40"/>
+          <w:u w:val="single"/>
+          <w:lang w:eastAsia="en-GB"/>
+        </w:rPr>
+      </w:pPr>
+      <w:r>
+        <w:rPr>
+          <w:rFonts w:eastAsia="Times New Roman" w:cstheme="minorHAnsi"/>
+          <w:color w:val="24292E"/>
+          <w:sz w:val="40"/>
+          <w:szCs w:val="40"/>
+          <w:u w:val="single"/>
+          <w:lang w:eastAsia="en-GB"/>
+        </w:rPr>
+        <w:t>MLE and basics of Hypothesis Testing</w:t>
+      </w:r>
+    </w:p>
+    <w:p>
+      <w:pPr>
+        <w:rPr>
+          <w:rFonts w:eastAsia="Times New Roman" w:cstheme="minorHAnsi"/>
+          <w:color w:val="24292E"/>
+          <w:sz w:val="40"/>
+          <w:szCs w:val="40"/>
+          <w:lang w:eastAsia="en-GB"/>
+        </w:rPr>
+      </w:pPr>
+    </w:p>
+    <w:p>
+      <w:hyperlink r:id="rId23" w:history="1">
+        <w:r>
+          <w:rPr>
+            <w:rStyle w:val="Hyperlink"/>
+          </w:rPr>
+          <w:t>https://jaskiratsingh.wiziqxt.com/learner/online-class/1757781/overview</w:t>
+        </w:r>
+      </w:hyperlink>
+    </w:p>
+    <w:p>
+      <w:pPr>
+        <w:rPr>
+          <w:rFonts w:eastAsia="Times New Roman" w:cstheme="minorHAnsi"/>
+          <w:color w:val="24292E"/>
+          <w:sz w:val="40"/>
+          <w:szCs w:val="40"/>
+          <w:lang w:eastAsia="en-GB"/>
+        </w:rPr>
+      </w:pPr>
+    </w:p>
+    <w:p>
+      <w:hyperlink r:id="rId24" w:history="1">
+        <w:r>
+          <w:rPr>
+            <w:rStyle w:val="Hyperlink"/>
+          </w:rPr>
+          <w:t>https://jaskiratsingh.wiziqxt.com/learner/online-class/1758830/overview</w:t>
+        </w:r>
+      </w:hyperlink>
+    </w:p>
+    <w:p>
+      <w:pPr>
+        <w:rPr>
+          <w:rFonts w:eastAsia="Times New Roman" w:cstheme="minorHAnsi"/>
+          <w:color w:val="24292E"/>
+          <w:sz w:val="40"/>
+          <w:szCs w:val="40"/>
+          <w:lang w:eastAsia="en-GB"/>
+        </w:rPr>
+      </w:pPr>
+    </w:p>
+    <w:p>
+      <w:pPr>
+        <w:rPr>
+          <w:rFonts w:eastAsia="Times New Roman" w:cstheme="minorHAnsi"/>
+          <w:b/>
+          <w:bCs/>
+          <w:color w:val="24292E"/>
+          <w:sz w:val="40"/>
+          <w:szCs w:val="40"/>
+          <w:u w:val="single"/>
+          <w:lang w:eastAsia="en-GB"/>
+        </w:rPr>
+      </w:pPr>
+      <w:r>
+        <w:rPr>
+          <w:rFonts w:eastAsia="Times New Roman" w:cstheme="minorHAnsi"/>
+          <w:b/>
+          <w:bCs/>
+          <w:color w:val="24292E"/>
+          <w:sz w:val="40"/>
+          <w:szCs w:val="40"/>
+          <w:u w:val="single"/>
+          <w:lang w:eastAsia="en-GB"/>
+        </w:rPr>
+        <w:t>Some Case Studies and Sampling Distributions</w:t>
+      </w:r>
+    </w:p>
+    <w:p>
+      <w:pPr>
+        <w:rPr>
+          <w:rFonts w:eastAsia="Times New Roman" w:cstheme="minorHAnsi"/>
+          <w:color w:val="24292E"/>
+          <w:sz w:val="40"/>
+          <w:szCs w:val="40"/>
+          <w:lang w:eastAsia="en-GB"/>
+        </w:rPr>
+      </w:pPr>
+    </w:p>
+    <w:p>
+      <w:hyperlink r:id="rId25" w:history="1">
+        <w:r>
+          <w:rPr>
+            <w:rStyle w:val="Hyperlink"/>
+          </w:rPr>
+          <w:t>https://jaskiratsingh.wiziqxt.com/learner/online-class/1755628/overview</w:t>
+        </w:r>
+      </w:hyperlink>
+    </w:p>
+    <w:p>
+      <w:pPr>
+        <w:rPr>
+          <w:rFonts w:eastAsia="Times New Roman" w:cstheme="minorHAnsi"/>
+          <w:color w:val="24292E"/>
+          <w:sz w:val="40"/>
+          <w:szCs w:val="40"/>
+          <w:lang w:eastAsia="en-GB"/>
+        </w:rPr>
+      </w:pPr>
+    </w:p>
+    <w:p>
+      <w:hyperlink r:id="rId26" w:history="1">
+        <w:r>
+          <w:rPr>
+            <w:rStyle w:val="Hyperlink"/>
+          </w:rPr>
+          <w:t>https://jaskiratsingh.wiziqxt.com/learner/online-class/1756771/overview</w:t>
+        </w:r>
+      </w:hyperlink>
+    </w:p>
+    <w:p>
+      <w:pPr>
+        <w:rPr>
+          <w:rFonts w:eastAsia="Times New Roman" w:cstheme="minorHAnsi"/>
+          <w:color w:val="24292E"/>
+          <w:sz w:val="40"/>
+          <w:szCs w:val="40"/>
+          <w:lang w:eastAsia="en-GB"/>
+        </w:rPr>
+      </w:pPr>
+    </w:p>
+    <w:p>
+      <w:pPr>
+        <w:rPr>
+          <w:rFonts w:eastAsia="Times New Roman" w:cstheme="minorHAnsi"/>
+          <w:color w:val="24292E"/>
+          <w:sz w:val="40"/>
+          <w:szCs w:val="40"/>
+          <w:lang w:eastAsia="en-GB"/>
+        </w:rPr>
+      </w:pPr>
+    </w:p>
+    <w:p>
+      <w:pPr>
+        <w:rPr>
+          <w:rFonts w:eastAsia="Times New Roman" w:cstheme="minorHAnsi"/>
+          <w:b/>
+          <w:bCs/>
+          <w:color w:val="24292E"/>
+          <w:sz w:val="40"/>
+          <w:szCs w:val="40"/>
+          <w:u w:val="single"/>
+          <w:lang w:eastAsia="en-GB"/>
+        </w:rPr>
+      </w:pPr>
+      <w:r>
+        <w:rPr>
+          <w:rFonts w:eastAsia="Times New Roman" w:cstheme="minorHAnsi"/>
+          <w:b/>
+          <w:bCs/>
+          <w:color w:val="24292E"/>
+          <w:sz w:val="40"/>
+          <w:szCs w:val="40"/>
+          <w:u w:val="single"/>
+          <w:lang w:eastAsia="en-GB"/>
+        </w:rPr>
+        <w:t>Lecture Notes:-</w:t>
+      </w:r>
+    </w:p>
+    <w:p>
+      <w:pPr>
+        <w:rPr>
+          <w:rFonts w:eastAsia="Times New Roman" w:cstheme="minorHAnsi"/>
+          <w:color w:val="24292E"/>
+          <w:sz w:val="40"/>
+          <w:szCs w:val="40"/>
+          <w:lang w:eastAsia="en-GB"/>
+        </w:rPr>
+      </w:pPr>
+    </w:p>
+    <w:p>
+      <w:pPr>
+        <w:rPr>
+          <w:rFonts w:eastAsia="Times New Roman" w:cstheme="minorHAnsi"/>
+          <w:color w:val="24292E"/>
+          <w:sz w:val="40"/>
+          <w:szCs w:val="40"/>
+          <w:lang w:eastAsia="en-GB"/>
+        </w:rPr>
+      </w:pPr>
+    </w:p>
+    <w:p>
+      <w:pPr>
+        <w:rPr>
+          <w:rFonts w:eastAsia="Times New Roman" w:cstheme="minorHAnsi"/>
+          <w:color w:val="24292E"/>
+          <w:sz w:val="40"/>
+          <w:szCs w:val="40"/>
+          <w:lang w:eastAsia="en-GB"/>
+        </w:rPr>
+      </w:pPr>
+      <w:r>
+        <w:rPr>
+          <w:rFonts w:eastAsia="Times New Roman" w:cstheme="minorHAnsi"/>
+          <w:color w:val="24292E"/>
+          <w:sz w:val="40"/>
+          <w:szCs w:val="40"/>
+          <w:lang w:eastAsia="en-GB"/>
+        </w:rPr>
+        <w:t>Relationship_bw_Probability_and_Relative_Frequency.pdf</w:t>
+      </w:r>
+    </w:p>
+    <w:p>
+      <w:pPr>
+        <w:rPr>
+          <w:rFonts w:eastAsia="Times New Roman" w:cstheme="minorHAnsi"/>
+          <w:color w:val="24292E"/>
+          <w:sz w:val="40"/>
+          <w:szCs w:val="40"/>
+          <w:lang w:eastAsia="en-GB"/>
+        </w:rPr>
+      </w:pPr>
+      <w:r>
+        <w:rPr>
+          <w:rFonts w:eastAsia="Times New Roman" w:cstheme="minorHAnsi"/>
+          <w:color w:val="24292E"/>
+          <w:sz w:val="40"/>
+          <w:szCs w:val="40"/>
+          <w:lang w:eastAsia="en-GB"/>
+        </w:rPr>
+        <w:t>Sample_and_Population_Statistics.pd</w:t>
+      </w:r>
+      <w:r>
+        <w:rPr>
+          <w:rFonts w:eastAsia="Times New Roman" w:cstheme="minorHAnsi"/>
+          <w:color w:val="24292E"/>
+          <w:sz w:val="40"/>
+          <w:szCs w:val="40"/>
+          <w:lang w:eastAsia="en-GB"/>
+        </w:rPr>
+        <w:t>f</w:t>
+      </w:r>
+    </w:p>
+    <w:p>
+      <w:pPr>
+        <w:rPr>
+          <w:rFonts w:eastAsia="Times New Roman" w:cstheme="minorHAnsi"/>
+          <w:color w:val="24292E"/>
+          <w:sz w:val="40"/>
+          <w:szCs w:val="40"/>
+          <w:lang w:eastAsia="en-GB"/>
+        </w:rPr>
+      </w:pPr>
+    </w:p>
+    <w:p>
+      <w:pPr>
+        <w:rPr>
+          <w:rFonts w:eastAsia="Times New Roman" w:cstheme="minorHAnsi"/>
+          <w:color w:val="24292E"/>
+          <w:sz w:val="40"/>
+          <w:szCs w:val="40"/>
+          <w:lang w:eastAsia="en-GB"/>
+        </w:rPr>
+      </w:pPr>
+      <w:r>
+        <w:rPr>
+          <w:rFonts w:eastAsia="Times New Roman" w:cstheme="minorHAnsi"/>
+          <w:color w:val="24292E"/>
+          <w:sz w:val="40"/>
+          <w:szCs w:val="40"/>
+          <w:lang w:eastAsia="en-GB"/>
+        </w:rPr>
+        <w:t>Sample_and_Population_Statistics_2.pdf</w:t>
+      </w:r>
+    </w:p>
+    <w:p>
+      <w:pPr>
+        <w:rPr>
+          <w:rFonts w:eastAsia="Times New Roman" w:cstheme="minorHAnsi"/>
+          <w:color w:val="24292E"/>
+          <w:sz w:val="40"/>
+          <w:szCs w:val="40"/>
+          <w:lang w:eastAsia="en-GB"/>
+        </w:rPr>
+      </w:pPr>
+    </w:p>
+    <w:p>
+      <w:pPr>
+        <w:rPr>
+          <w:rFonts w:eastAsia="Times New Roman" w:cstheme="minorHAnsi"/>
+          <w:color w:val="24292E"/>
+          <w:sz w:val="40"/>
+          <w:szCs w:val="40"/>
+          <w:lang w:eastAsia="en-GB"/>
+        </w:rPr>
+      </w:pPr>
+      <w:r>
+        <w:rPr>
+          <w:rFonts w:eastAsia="Times New Roman" w:cstheme="minorHAnsi"/>
+          <w:color w:val="24292E"/>
+          <w:sz w:val="40"/>
+          <w:szCs w:val="40"/>
+          <w:lang w:eastAsia="en-GB"/>
+        </w:rPr>
+        <w:t>Maximum_Likelihood_Estimation_Morning_Batch.pdf</w:t>
+      </w:r>
       <w:bookmarkStart w:id="0" w:name="_GoBack"/>
       <w:bookmarkEnd w:id="0"/>
-    </w:p>
-    <w:p>
-      <w:pPr>
-        <w:rPr>
-          <w:rFonts w:eastAsia="Times New Roman" w:cstheme="minorHAnsi"/>
-          <w:color w:val="24292E"/>
-          <w:sz w:val="40"/>
-          <w:szCs w:val="40"/>
-          <w:lang w:eastAsia="en-GB"/>
-        </w:rPr>
-      </w:pPr>
-    </w:p>
-    <w:p>
-      <w:pPr>
-        <w:rPr>
-          <w:rFonts w:eastAsia="Times New Roman" w:cstheme="minorHAnsi"/>
-          <w:color w:val="24292E"/>
-          <w:sz w:val="40"/>
-          <w:szCs w:val="40"/>
-          <w:lang w:eastAsia="en-GB"/>
-        </w:rPr>
-      </w:pPr>
-      <w:r>
-        <w:rPr>
-          <w:rFonts w:eastAsia="Times New Roman" w:cstheme="minorHAnsi"/>
-          <w:color w:val="24292E"/>
-          <w:sz w:val="40"/>
-          <w:szCs w:val="40"/>
-          <w:lang w:eastAsia="en-GB"/>
-        </w:rPr>
-        <w:t>Lecture Notes:-</w:t>
-      </w:r>
-    </w:p>
-    <w:p>
-      <w:pPr>
-        <w:rPr>
-          <w:rFonts w:eastAsia="Times New Roman" w:cstheme="minorHAnsi"/>
-          <w:color w:val="24292E"/>
-          <w:sz w:val="40"/>
-          <w:szCs w:val="40"/>
-          <w:lang w:eastAsia="en-GB"/>
-        </w:rPr>
-      </w:pPr>
-    </w:p>
-    <w:p>
-      <w:pPr>
-        <w:rPr>
-          <w:rFonts w:eastAsia="Times New Roman" w:cstheme="minorHAnsi"/>
-          <w:color w:val="24292E"/>
-          <w:sz w:val="40"/>
-          <w:szCs w:val="40"/>
-          <w:lang w:eastAsia="en-GB"/>
-        </w:rPr>
-      </w:pPr>
-    </w:p>
-    <w:p>
-      <w:pPr>
-        <w:rPr>
-          <w:rFonts w:eastAsia="Times New Roman" w:cstheme="minorHAnsi"/>
-          <w:color w:val="24292E"/>
-          <w:sz w:val="40"/>
-          <w:szCs w:val="40"/>
-          <w:lang w:eastAsia="en-GB"/>
-        </w:rPr>
-      </w:pPr>
-      <w:r>
-        <w:rPr>
-          <w:rFonts w:eastAsia="Times New Roman" w:cstheme="minorHAnsi"/>
-          <w:color w:val="24292E"/>
-          <w:sz w:val="40"/>
-          <w:szCs w:val="40"/>
-          <w:lang w:eastAsia="en-GB"/>
-        </w:rPr>
-        <w:t>[Relationship_bw_Probability_and_Relative_Frequency.pdf](Books/JaskiratNotes/Relationship_bw_Probability_and_Relative_Frequency.pdf)</w:t>
-      </w:r>
-    </w:p>
-    <w:p>
-      <w:pPr>
-        <w:rPr>
-          <w:rFonts w:eastAsia="Times New Roman" w:cstheme="minorHAnsi"/>
-          <w:color w:val="24292E"/>
-          <w:sz w:val="40"/>
-          <w:szCs w:val="40"/>
-          <w:lang w:eastAsia="en-GB"/>
-        </w:rPr>
-      </w:pPr>
-    </w:p>
-    <w:p>
-      <w:pPr>
-        <w:rPr>
-          <w:rFonts w:eastAsia="Times New Roman" w:cstheme="minorHAnsi"/>
-          <w:color w:val="24292E"/>
-          <w:sz w:val="40"/>
-          <w:szCs w:val="40"/>
-          <w:lang w:eastAsia="en-GB"/>
-        </w:rPr>
-      </w:pPr>
-      <w:r>
-        <w:rPr>
-          <w:rFonts w:eastAsia="Times New Roman" w:cstheme="minorHAnsi"/>
-          <w:color w:val="24292E"/>
-          <w:sz w:val="40"/>
-          <w:szCs w:val="40"/>
-          <w:lang w:eastAsia="en-GB"/>
-        </w:rPr>
-        <w:t>[Sample_and_Population_Statistics.pdf](Sample_and_Population_Statistics.pdf)</w:t>
-      </w:r>
-    </w:p>
-    <w:p>
-      <w:pPr>
-        <w:rPr>
-          <w:rFonts w:eastAsia="Times New Roman" w:cstheme="minorHAnsi"/>
-          <w:color w:val="24292E"/>
-          <w:sz w:val="40"/>
-          <w:szCs w:val="40"/>
-          <w:lang w:eastAsia="en-GB"/>
-        </w:rPr>
-      </w:pPr>
-    </w:p>
-    <w:p>
-      <w:pPr>
-        <w:rPr>
-          <w:rFonts w:eastAsia="Times New Roman" w:cstheme="minorHAnsi"/>
-          <w:color w:val="24292E"/>
-          <w:sz w:val="40"/>
-          <w:szCs w:val="40"/>
-          <w:lang w:eastAsia="en-GB"/>
-        </w:rPr>
-      </w:pPr>
-      <w:r>
-        <w:rPr>
-          <w:rFonts w:eastAsia="Times New Roman" w:cstheme="minorHAnsi"/>
-          <w:color w:val="24292E"/>
-          <w:sz w:val="40"/>
-          <w:szCs w:val="40"/>
-          <w:lang w:eastAsia="en-GB"/>
-        </w:rPr>
-        <w:lastRenderedPageBreak/>
-        <w:t>[Sample_and_Population_Statistics_2.pdf](Sample_and_Population_Statistics_2.pdf)</w:t>
-      </w:r>
-    </w:p>
-    <w:p>
-      <w:pPr>
-        <w:rPr>
-          <w:rFonts w:eastAsia="Times New Roman" w:cstheme="minorHAnsi"/>
-          <w:color w:val="24292E"/>
-          <w:sz w:val="40"/>
-          <w:szCs w:val="40"/>
-          <w:lang w:eastAsia="en-GB"/>
-        </w:rPr>
-      </w:pPr>
-    </w:p>
-    <w:p>
-      <w:pPr>
-        <w:rPr>
-          <w:rFonts w:eastAsia="Times New Roman" w:cstheme="minorHAnsi"/>
-          <w:color w:val="24292E"/>
-          <w:sz w:val="40"/>
-          <w:szCs w:val="40"/>
-          <w:lang w:eastAsia="en-GB"/>
-        </w:rPr>
-      </w:pPr>
-      <w:r>
-        <w:rPr>
-          <w:rFonts w:eastAsia="Times New Roman" w:cstheme="minorHAnsi"/>
-          <w:color w:val="24292E"/>
-          <w:sz w:val="40"/>
-          <w:szCs w:val="40"/>
-          <w:lang w:eastAsia="en-GB"/>
-        </w:rPr>
-        <w:t>[Maximum_Likelihood_Estimation_Morning_Batch.pdf](Books/JaskiratNotes/Maximum_Likelihood_Estimation_Morning_Batch.pdf)</w:t>
-      </w:r>
     </w:p>
     <w:p>
       <w:pPr>

</xml_diff>